<commit_message>
ML4T MC3 P1 final submission
</commit_message>
<xml_diff>
--- a/ML4Trading/ml4t/mc3_p1/report.docx
+++ b/ML4Trading/ml4t/mc3_p1/report.docx
@@ -5,6 +5,7 @@
     <w:sdt>
       <w:sdtPr>
         <w:rPr>
+          <w:rFonts w:eastAsiaTheme="minorHAnsi"/>
           <w:sz w:val="2"/>
         </w:rPr>
         <w:id w:val="1738434325"/>
@@ -15,7 +16,7 @@
       </w:sdtPr>
       <w:sdtEndPr>
         <w:rPr>
-          <w:rFonts w:eastAsiaTheme="minorHAnsi"/>
+          <w:rFonts w:ascii="Times New Roman" w:hAnsi="Times New Roman"/>
           <w:sz w:val="22"/>
         </w:rPr>
       </w:sdtEndPr>
@@ -158,6 +159,7 @@
                                     <w:dataBinding w:prefixMappings="xmlns:ns0='http://purl.org/dc/elements/1.1/' xmlns:ns1='http://schemas.openxmlformats.org/package/2006/metadata/core-properties' " w:xpath="/ns1:coreProperties[1]/ns0:subject[1]" w:storeItemID="{6C3C8BC8-F283-45AE-878A-BAB7291924A1}"/>
                                     <w:text/>
                                   </w:sdtPr>
+                                  <w:sdtEndPr/>
                                   <w:sdtContent>
                                     <w:r>
                                       <w:rPr>
@@ -272,6 +274,7 @@
                               <w:dataBinding w:prefixMappings="xmlns:ns0='http://purl.org/dc/elements/1.1/' xmlns:ns1='http://schemas.openxmlformats.org/package/2006/metadata/core-properties' " w:xpath="/ns1:coreProperties[1]/ns0:subject[1]" w:storeItemID="{6C3C8BC8-F283-45AE-878A-BAB7291924A1}"/>
                               <w:text/>
                             </w:sdtPr>
+                            <w:sdtEndPr/>
                             <w:sdtContent>
                               <w:r>
                                 <w:rPr>
@@ -911,6 +914,7 @@
                                     <w:dataBinding w:prefixMappings="xmlns:ns0='http://schemas.openxmlformats.org/officeDocument/2006/extended-properties' " w:xpath="/ns0:Properties[1]/ns0:Company[1]" w:storeItemID="{6668398D-A668-4E3E-A5EB-62B293D839F1}"/>
                                     <w:text/>
                                   </w:sdtPr>
+                                  <w:sdtEndPr/>
                                   <w:sdtContent>
                                     <w:r>
                                       <w:rPr>
@@ -936,6 +940,7 @@
                                   <w:dataBinding w:prefixMappings="xmlns:ns0='http://purl.org/dc/elements/1.1/' xmlns:ns1='http://schemas.openxmlformats.org/package/2006/metadata/core-properties' " w:xpath="/ns1:coreProperties[1]/ns1:category[1]" w:storeItemID="{6C3C8BC8-F283-45AE-878A-BAB7291924A1}"/>
                                   <w:text/>
                                 </w:sdtPr>
+                                <w:sdtEndPr/>
                                 <w:sdtContent>
                                   <w:p>
                                     <w:pPr>
@@ -1006,6 +1011,7 @@
                               <w:dataBinding w:prefixMappings="xmlns:ns0='http://schemas.openxmlformats.org/officeDocument/2006/extended-properties' " w:xpath="/ns0:Properties[1]/ns0:Company[1]" w:storeItemID="{6668398D-A668-4E3E-A5EB-62B293D839F1}"/>
                               <w:text/>
                             </w:sdtPr>
+                            <w:sdtEndPr/>
                             <w:sdtContent>
                               <w:r>
                                 <w:rPr>
@@ -1031,6 +1037,7 @@
                             <w:dataBinding w:prefixMappings="xmlns:ns0='http://purl.org/dc/elements/1.1/' xmlns:ns1='http://schemas.openxmlformats.org/package/2006/metadata/core-properties' " w:xpath="/ns1:coreProperties[1]/ns1:category[1]" w:storeItemID="{6C3C8BC8-F283-45AE-878A-BAB7291924A1}"/>
                             <w:text/>
                           </w:sdtPr>
+                          <w:sdtEndPr/>
                           <w:sdtContent>
                             <w:p>
                               <w:pPr>
@@ -1081,7 +1088,7 @@
         <w:t xml:space="preserve"> better</w:t>
       </w:r>
       <w:r>
-        <w:t xml:space="preserve"> for Linear Regulator</w:t>
+        <w:t xml:space="preserve"> for Linear Regression</w:t>
       </w:r>
     </w:p>
     <w:p>
@@ -1117,8 +1124,19 @@
       </m:oMathPara>
     </w:p>
     <w:p>
-      <w:r>
-        <w:t xml:space="preserve">where X1 and X2 are the input data points and Y is the output variable. Since this is a linear equation in 2 dimensions it forms a plane. To adequately cover the input space, X1 and X2 were generated randomly and fed into the equation above. </w:t>
+      <w:proofErr w:type="gramStart"/>
+      <w:r>
+        <w:t>where</w:t>
+      </w:r>
+      <w:proofErr w:type="gramEnd"/>
+      <w:r>
+        <w:t xml:space="preserve"> X1 and X2 are the input data points and Y is the output variable. Since this is a linear equation in 2 dimensions it forms a plane. To adequately cover the input space, X1 and X2 were generated randomly </w:t>
+      </w:r>
+      <w:r>
+        <w:t xml:space="preserve">over the interval [0, 1) </w:t>
+      </w:r>
+      <w:r>
+        <w:t xml:space="preserve">and fed into the equation above. </w:t>
       </w:r>
       <w:r>
         <w:fldChar w:fldCharType="begin"/>
@@ -1154,7 +1172,13 @@
         <w:t>exactly</w:t>
       </w:r>
       <w:r>
-        <w:t xml:space="preserve"> predict the values. This is supported by the root mean square error computed in </w:t>
+        <w:t xml:space="preserve"> predict</w:t>
+      </w:r>
+      <w:r>
+        <w:t>ed</w:t>
+      </w:r>
+      <w:r>
+        <w:t xml:space="preserve"> the values. This is supported by the root mean square error computed in </w:t>
       </w:r>
       <w:r>
         <w:fldChar w:fldCharType="begin"/>
@@ -1249,24 +1273,14 @@
       <w:r>
         <w:t xml:space="preserve">Figure </w:t>
       </w:r>
-      <w:r>
-        <w:fldChar w:fldCharType="begin"/>
-      </w:r>
-      <w:r>
-        <w:instrText xml:space="preserve"> SEQ Figure \* ARABIC </w:instrText>
-      </w:r>
-      <w:r>
-        <w:fldChar w:fldCharType="separate"/>
-      </w:r>
-      <w:r>
-        <w:rPr>
-          <w:noProof/>
-        </w:rPr>
-        <w:t>1</w:t>
-      </w:r>
-      <w:r>
-        <w:fldChar w:fldCharType="end"/>
-      </w:r>
+      <w:fldSimple w:instr=" SEQ Figure \* ARABIC ">
+        <w:r>
+          <w:rPr>
+            <w:noProof/>
+          </w:rPr>
+          <w:t>1</w:t>
+        </w:r>
+      </w:fldSimple>
       <w:bookmarkEnd w:id="0"/>
       <w:r>
         <w:t>: Plot of truth values versus predicted values using Linear Regression learner on out of sample data</w:t>
@@ -1283,24 +1297,14 @@
       <w:r>
         <w:t xml:space="preserve">Table </w:t>
       </w:r>
-      <w:r>
-        <w:fldChar w:fldCharType="begin"/>
-      </w:r>
-      <w:r>
-        <w:instrText xml:space="preserve"> SEQ Table \* ARABIC </w:instrText>
-      </w:r>
-      <w:r>
-        <w:fldChar w:fldCharType="separate"/>
-      </w:r>
-      <w:r>
-        <w:rPr>
-          <w:noProof/>
-        </w:rPr>
-        <w:t>1</w:t>
-      </w:r>
-      <w:r>
-        <w:fldChar w:fldCharType="end"/>
-      </w:r>
+      <w:fldSimple w:instr=" SEQ Table \* ARABIC ">
+        <w:r>
+          <w:rPr>
+            <w:noProof/>
+          </w:rPr>
+          <w:t>1</w:t>
+        </w:r>
+      </w:fldSimple>
       <w:bookmarkEnd w:id="1"/>
       <w:r>
         <w:t>: Metrics from out of sample test of linear regression learner</w:t>
@@ -1448,14 +1452,13 @@
         <w:rPr>
           <w:noProof/>
         </w:rPr>
-        <w:lastRenderedPageBreak/>
         <w:t>2</w:t>
       </w:r>
       <w:r>
         <w:fldChar w:fldCharType="end"/>
       </w:r>
       <w:r>
-        <w:t xml:space="preserve"> shows that </w:t>
+        <w:t xml:space="preserve"> shows that</w:t>
       </w:r>
       <w:r>
         <w:t xml:space="preserve"> </w:t>
@@ -1473,6 +1476,7 @@
         <w:rPr>
           <w:noProof/>
         </w:rPr>
+        <w:lastRenderedPageBreak/>
         <w:drawing>
           <wp:inline distT="0" distB="0" distL="0" distR="0" wp14:anchorId="5B3AE9B2" wp14:editId="7E243145">
             <wp:extent cx="6178857" cy="2659380"/>
@@ -1532,24 +1536,14 @@
       <w:r>
         <w:t xml:space="preserve">Figure </w:t>
       </w:r>
-      <w:r>
-        <w:fldChar w:fldCharType="begin"/>
-      </w:r>
-      <w:r>
-        <w:instrText xml:space="preserve"> SEQ Figure \* ARABIC </w:instrText>
-      </w:r>
-      <w:r>
-        <w:fldChar w:fldCharType="separate"/>
-      </w:r>
-      <w:r>
-        <w:rPr>
-          <w:noProof/>
-        </w:rPr>
-        <w:t>2</w:t>
-      </w:r>
-      <w:r>
-        <w:fldChar w:fldCharType="end"/>
-      </w:r>
+      <w:fldSimple w:instr=" SEQ Figure \* ARABIC ">
+        <w:r>
+          <w:rPr>
+            <w:noProof/>
+          </w:rPr>
+          <w:t>2</w:t>
+        </w:r>
+      </w:fldSimple>
       <w:bookmarkEnd w:id="2"/>
       <w:r>
         <w:t>:</w:t>
@@ -1558,13 +1552,7 @@
         <w:t xml:space="preserve"> </w:t>
       </w:r>
       <w:r>
-        <w:t xml:space="preserve">Plot of truth values versus predicted values using </w:t>
-      </w:r>
-      <w:r>
-        <w:t>KNN</w:t>
-      </w:r>
-      <w:r>
-        <w:t xml:space="preserve"> learner on out of sample data</w:t>
+        <w:t>Plot of truth values versus predicted values using KNN learner on out of sample data</w:t>
       </w:r>
     </w:p>
     <w:p>
@@ -1578,36 +1566,17 @@
       <w:r>
         <w:t xml:space="preserve">Table </w:t>
       </w:r>
-      <w:r>
-        <w:fldChar w:fldCharType="begin"/>
-      </w:r>
-      <w:r>
-        <w:instrText xml:space="preserve"> SEQ Table \* ARABIC </w:instrText>
-      </w:r>
-      <w:r>
-        <w:fldChar w:fldCharType="separate"/>
-      </w:r>
-      <w:r>
-        <w:rPr>
-          <w:noProof/>
-        </w:rPr>
-        <w:t>2</w:t>
-      </w:r>
-      <w:r>
-        <w:fldChar w:fldCharType="end"/>
-      </w:r>
+      <w:fldSimple w:instr=" SEQ Table \* ARABIC ">
+        <w:r>
+          <w:rPr>
+            <w:noProof/>
+          </w:rPr>
+          <w:t>2</w:t>
+        </w:r>
+      </w:fldSimple>
       <w:bookmarkEnd w:id="3"/>
       <w:r>
-        <w:t xml:space="preserve">: </w:t>
-      </w:r>
-      <w:r>
-        <w:t xml:space="preserve">Metrics from out of sample test of </w:t>
-      </w:r>
-      <w:r>
-        <w:t>KNN</w:t>
-      </w:r>
-      <w:r>
-        <w:t xml:space="preserve"> learner</w:t>
+        <w:t>: Metrics from out of sample test of KNN learner</w:t>
       </w:r>
     </w:p>
     <w:tbl>
@@ -1715,7 +1684,13 @@
     </w:p>
     <w:p>
       <w:r>
-        <w:t xml:space="preserve">Since the linear regression learner assumes a linear equation, any non-linear equation (i.e., a polynomial) can be learned better by a KNN learner than a linear regression learner. The KNN learner does not make any assumptions on the data beforehand, so it can learn the polynomial better than a learner that </w:t>
+        <w:t>Since the linear regression learner assumes a linear equati</w:t>
+      </w:r>
+      <w:r>
+        <w:t>on, any non-linear equation (e.g.</w:t>
+      </w:r>
+      <w:r>
+        <w:t xml:space="preserve">, a polynomial) can be learned better by a KNN learner than a linear regression learner. The KNN learner does not make any assumptions on the data beforehand, so it can learn the polynomial better than a learner that </w:t>
       </w:r>
       <w:r>
         <w:t xml:space="preserve">incorrectly </w:t>
@@ -1763,29 +1738,36 @@
             <w:rPr>
               <w:rFonts w:ascii="Cambria Math" w:hAnsi="Cambria Math"/>
             </w:rPr>
-            <m:t>+2*X2</m:t>
-          </m:r>
-          <m:r>
-            <w:rPr>
-              <w:rFonts w:ascii="Cambria Math" w:hAnsi="Cambria Math"/>
-            </w:rPr>
-            <m:t>=Y</m:t>
+            <m:t>+2*X2=Y</m:t>
           </m:r>
         </m:oMath>
       </m:oMathPara>
     </w:p>
     <w:p>
-      <w:r>
-        <w:t>where X1 and X2 are the input variables and Y is the output variable.</w:t>
-      </w:r>
-      <w:r>
-        <w:t xml:space="preserve"> This forms a parabola in three dimensions. </w:t>
-      </w:r>
-      <w:r>
-        <w:t xml:space="preserve">To adequately cover the input space, X1 and X2 were generated randomly </w:t>
-      </w:r>
-      <w:r>
-        <w:t>and fed into the equation above to generate the truth output variables.</w:t>
+      <w:proofErr w:type="gramStart"/>
+      <w:r>
+        <w:t>where</w:t>
+      </w:r>
+      <w:proofErr w:type="gramEnd"/>
+      <w:r>
+        <w:t xml:space="preserve"> X1 and X2 are the input variables and Y is the output variable.</w:t>
+      </w:r>
+      <w:r>
+        <w:t xml:space="preserve"> This forms a parabola in three dimensions. To adequately cover the input space, X1 and X2 were generated randomly</w:t>
+      </w:r>
+      <w:r>
+        <w:t xml:space="preserve"> over the interval [0</w:t>
+      </w:r>
+      <w:proofErr w:type="gramStart"/>
+      <w:r>
+        <w:t>,1</w:t>
+      </w:r>
+      <w:proofErr w:type="gramEnd"/>
+      <w:r>
+        <w:t>)</w:t>
+      </w:r>
+      <w:r>
+        <w:t xml:space="preserve"> and fed into the equation above to generate the truth output variables.</w:t>
       </w:r>
       <w:r>
         <w:t xml:space="preserve"> </w:t>
@@ -1812,7 +1794,13 @@
         <w:fldChar w:fldCharType="end"/>
       </w:r>
       <w:r>
-        <w:t xml:space="preserve"> shows a plot of the truth values (red) and the predicted values using the KNN learner on the out of sample data set. The predicted data clearly follows the path of the parabola. This is much better than the predicted values from the linear regression learner in </w:t>
+        <w:t xml:space="preserve"> shows a plot of the truth values (red) and the predicted values using the KNN learner</w:t>
+      </w:r>
+      <w:r>
+        <w:t xml:space="preserve"> (green)</w:t>
+      </w:r>
+      <w:r>
+        <w:t xml:space="preserve"> on the out of sample data set. The predicted data clearly follows the path of the parabola. This is much better than the predicted values from the linear regression learner in </w:t>
       </w:r>
       <w:r>
         <w:fldChar w:fldCharType="begin"/>
@@ -1836,7 +1824,13 @@
         <w:fldChar w:fldCharType="end"/>
       </w:r>
       <w:r>
-        <w:t xml:space="preserve">. As can be seen, the predicted values from the linear regression learner all lie on a plane. Thus, the linear regression learner is unable to successfully predict values in some regions of the input space because the underlying function does not fit its assumptions. </w:t>
+        <w:t>. As can be seen, the predicted values from the linear regression learner</w:t>
+      </w:r>
+      <w:r>
+        <w:t xml:space="preserve"> (blue)</w:t>
+      </w:r>
+      <w:r>
+        <w:t xml:space="preserve"> all lie on a plane. Thus, the linear regression learner is unable to successfully predict values in some regions of the input space because the underlying function does not fit its assumptions. </w:t>
       </w:r>
       <w:r>
         <w:fldChar w:fldCharType="begin"/>
@@ -1956,24 +1950,14 @@
       <w:r>
         <w:t xml:space="preserve">Figure </w:t>
       </w:r>
-      <w:r>
-        <w:fldChar w:fldCharType="begin"/>
-      </w:r>
-      <w:r>
-        <w:instrText xml:space="preserve"> SEQ Figure \* ARABIC </w:instrText>
-      </w:r>
-      <w:r>
-        <w:fldChar w:fldCharType="separate"/>
-      </w:r>
-      <w:r>
-        <w:rPr>
-          <w:noProof/>
-        </w:rPr>
-        <w:t>3</w:t>
-      </w:r>
-      <w:r>
-        <w:fldChar w:fldCharType="end"/>
-      </w:r>
+      <w:fldSimple w:instr=" SEQ Figure \* ARABIC ">
+        <w:r>
+          <w:rPr>
+            <w:noProof/>
+          </w:rPr>
+          <w:t>3</w:t>
+        </w:r>
+      </w:fldSimple>
       <w:bookmarkEnd w:id="4"/>
       <w:r>
         <w:t>: Plot of truth (red) and predicted values using KNN learner (green)</w:t>
@@ -1990,30 +1974,17 @@
       <w:r>
         <w:t xml:space="preserve">Table </w:t>
       </w:r>
-      <w:r>
-        <w:fldChar w:fldCharType="begin"/>
-      </w:r>
-      <w:r>
-        <w:instrText xml:space="preserve"> SEQ Table \* ARABIC </w:instrText>
-      </w:r>
-      <w:r>
-        <w:fldChar w:fldCharType="separate"/>
-      </w:r>
-      <w:r>
-        <w:rPr>
-          <w:noProof/>
-        </w:rPr>
-        <w:t>3</w:t>
-      </w:r>
-      <w:r>
-        <w:fldChar w:fldCharType="end"/>
-      </w:r>
+      <w:fldSimple w:instr=" SEQ Table \* ARABIC ">
+        <w:r>
+          <w:rPr>
+            <w:noProof/>
+          </w:rPr>
+          <w:t>3</w:t>
+        </w:r>
+      </w:fldSimple>
       <w:bookmarkEnd w:id="5"/>
       <w:r>
-        <w:t xml:space="preserve">: </w:t>
-      </w:r>
-      <w:r>
-        <w:t>Metrics from out of sample test of KNN learner</w:t>
+        <w:t>: Metrics from out of sample test of KNN learner</w:t>
       </w:r>
     </w:p>
     <w:tbl>
@@ -2184,24 +2155,14 @@
       <w:r>
         <w:t xml:space="preserve">Figure </w:t>
       </w:r>
-      <w:r>
-        <w:fldChar w:fldCharType="begin"/>
-      </w:r>
-      <w:r>
-        <w:instrText xml:space="preserve"> SEQ Figure \* ARABIC </w:instrText>
-      </w:r>
-      <w:r>
-        <w:fldChar w:fldCharType="separate"/>
-      </w:r>
-      <w:r>
-        <w:rPr>
-          <w:noProof/>
-        </w:rPr>
-        <w:t>4</w:t>
-      </w:r>
-      <w:r>
-        <w:fldChar w:fldCharType="end"/>
-      </w:r>
+      <w:fldSimple w:instr=" SEQ Figure \* ARABIC ">
+        <w:r>
+          <w:rPr>
+            <w:noProof/>
+          </w:rPr>
+          <w:t>4</w:t>
+        </w:r>
+      </w:fldSimple>
       <w:bookmarkEnd w:id="6"/>
       <w:r>
         <w:t>: Plot of truth (red) and predicted values using linear regression learner (blue)</w:t>
@@ -2218,30 +2179,17 @@
       <w:r>
         <w:t xml:space="preserve">Table </w:t>
       </w:r>
-      <w:r>
-        <w:fldChar w:fldCharType="begin"/>
-      </w:r>
-      <w:r>
-        <w:instrText xml:space="preserve"> SEQ Table \* ARABIC </w:instrText>
-      </w:r>
-      <w:r>
-        <w:fldChar w:fldCharType="separate"/>
-      </w:r>
-      <w:r>
-        <w:rPr>
-          <w:noProof/>
-        </w:rPr>
-        <w:t>4</w:t>
-      </w:r>
-      <w:r>
-        <w:fldChar w:fldCharType="end"/>
-      </w:r>
+      <w:fldSimple w:instr=" SEQ Table \* ARABIC ">
+        <w:r>
+          <w:rPr>
+            <w:noProof/>
+          </w:rPr>
+          <w:t>4</w:t>
+        </w:r>
+      </w:fldSimple>
       <w:bookmarkEnd w:id="7"/>
       <w:r>
-        <w:t xml:space="preserve">: </w:t>
-      </w:r>
-      <w:r>
-        <w:t xml:space="preserve">Metrics from out of sample test of </w:t>
+        <w:t xml:space="preserve">: Metrics from out of sample test of </w:t>
       </w:r>
       <w:r>
         <w:t>linear regression</w:t>
@@ -2424,20 +2372,10 @@
         <w:fldChar w:fldCharType="end"/>
       </w:r>
       <w:r>
-        <w:t xml:space="preserve"> show the in sample out of sample error respectively using the ripple data set provided by the instructor with the KNN learner. As expected, the in sample error for k=1 was zero, since each query point returned the corresponding training point. As the value of k increased, more and more training data points were averaged for each query point. This averaging resulted in higher error as the value of k increased. DO I NEED TO TALK ABOUT OVERFITTING HERE? DOES IT EVEN REALLY APPLY TO THE IN SAMPLE SET?</w:t>
-      </w:r>
-    </w:p>
-    <w:p>
-      <w:r>
-        <w:t xml:space="preserve">Overfitting is when the data is believed to be more accurate than it actually is, leading to higher error. For the out of sample data set, overfitting occurs for k = 1 and 2. At k = 3, we have the minimum error. For values of k greater than three, we have underfitting. In this case the data is believed to be less accurate than it actually is, and so </w:t>
-      </w:r>
-      <w:r>
-        <w:t>some information that is contained in the data is thrown away, again leading to higher error.</w:t>
-      </w:r>
-    </w:p>
-    <w:p>
-      <w:r>
-        <w:t>It could be argued that for k = 2, 3, and 4 that neither overfitting nor underfitting occur since all these errors are almost equal. This specific behavior could also be caused by the particular data set that was used here. The general principle here is that overfitting occurs when too few data points are averaged and underfitting occurs when too many data points are averaged.</w:t>
+        <w:t xml:space="preserve"> show the in sample out of sample error respectively using the ripple data set provided by the instructor with the KNN learner. As expected, the in sample error for k=1 was zero, since each query point returned the corresponding training point. As the value of k increased, more and more training data points were averaged for each query point. This averaging resulted in higher error as the value of k increased. </w:t>
+      </w:r>
+      <w:r>
+        <w:t>While k=1 has the lowest error, it is actually over fit when viewed with the out of sample data.</w:t>
       </w:r>
     </w:p>
     <w:p>
@@ -2474,33 +2412,58 @@
       <w:r>
         <w:t xml:space="preserve">Figure </w:t>
       </w:r>
-      <w:r>
-        <w:fldChar w:fldCharType="begin"/>
-      </w:r>
-      <w:r>
-        <w:instrText xml:space="preserve"> SEQ Figure \* ARABIC </w:instrText>
-      </w:r>
-      <w:r>
-        <w:fldChar w:fldCharType="separate"/>
-      </w:r>
-      <w:r>
-        <w:rPr>
-          <w:noProof/>
-        </w:rPr>
-        <w:t>5</w:t>
-      </w:r>
-      <w:r>
-        <w:fldChar w:fldCharType="end"/>
-      </w:r>
+      <w:fldSimple w:instr=" SEQ Figure \* ARABIC ">
+        <w:r>
+          <w:rPr>
+            <w:noProof/>
+          </w:rPr>
+          <w:t>5</w:t>
+        </w:r>
+      </w:fldSimple>
       <w:bookmarkEnd w:id="8"/>
       <w:r>
         <w:t>: Plot of root mean squared error as a function of k using the in sample data set</w:t>
       </w:r>
     </w:p>
     <w:p>
-      <w:pPr>
-        <w:jc w:val="center"/>
-      </w:pPr>
+      <w:r>
+        <w:t xml:space="preserve">Overfitting is when the data is believed to be more accurate than it actually is, leading to higher error on data that has not been observed. For the out of sample data set, overfitting occurs for k = 1 and 2. At k = 3, we have the minimum error. For values of k greater than three, we have </w:t>
+      </w:r>
+      <w:proofErr w:type="spellStart"/>
+      <w:r>
+        <w:t>underfitting</w:t>
+      </w:r>
+      <w:proofErr w:type="spellEnd"/>
+      <w:r>
+        <w:t>. In this case the data is believed to be less accurate than it actually is, and so some information that is contained in the data is thrown away</w:t>
+      </w:r>
+      <w:r>
+        <w:t xml:space="preserve"> (through averaging)</w:t>
+      </w:r>
+      <w:r>
+        <w:t>, again leading to higher error.</w:t>
+      </w:r>
+    </w:p>
+    <w:p>
+      <w:r>
+        <w:t xml:space="preserve">It could be argued that for k = 2, 3, and 4 that neither overfitting nor </w:t>
+      </w:r>
+      <w:proofErr w:type="spellStart"/>
+      <w:r>
+        <w:t>underfitting</w:t>
+      </w:r>
+      <w:proofErr w:type="spellEnd"/>
+      <w:r>
+        <w:t xml:space="preserve"> occur since all these errors are almost equal. This specific behavior could also be caused by the particular data set that was used here. The general principle here is that overfitting occurs when too few data points are averaged and </w:t>
+      </w:r>
+      <w:proofErr w:type="spellStart"/>
+      <w:r>
+        <w:t>underfitting</w:t>
+      </w:r>
+      <w:proofErr w:type="spellEnd"/>
+      <w:r>
+        <w:t xml:space="preserve"> occurs when too many data points are averaged.</w:t>
+      </w:r>
     </w:p>
     <w:p>
       <w:pPr>
@@ -2537,24 +2500,14 @@
       <w:r>
         <w:t xml:space="preserve">Figure </w:t>
       </w:r>
-      <w:r>
-        <w:fldChar w:fldCharType="begin"/>
-      </w:r>
-      <w:r>
-        <w:instrText xml:space="preserve"> SEQ Figure \* ARABIC </w:instrText>
-      </w:r>
-      <w:r>
-        <w:fldChar w:fldCharType="separate"/>
-      </w:r>
-      <w:r>
-        <w:rPr>
-          <w:noProof/>
-        </w:rPr>
-        <w:t>6</w:t>
-      </w:r>
-      <w:r>
-        <w:fldChar w:fldCharType="end"/>
-      </w:r>
+      <w:fldSimple w:instr=" SEQ Figure \* ARABIC ">
+        <w:r>
+          <w:rPr>
+            <w:noProof/>
+          </w:rPr>
+          <w:t>6</w:t>
+        </w:r>
+      </w:fldSimple>
       <w:bookmarkEnd w:id="9"/>
       <w:r>
         <w:t>: Plot of root mean squared error as a function of k using the out of sample data set</w:t>
@@ -2570,7 +2523,19 @@
     </w:p>
     <w:p>
       <w:r>
-        <w:t xml:space="preserve">Bagging is a process whereby multiple learners are trained simultaneously. At query time, each learner is consulted individually and the results from the collection of learners is averaged to produce the final result. </w:t>
+        <w:t>Bagging is a process whereby multiple learners are trained simultaneously. At query time, each learner is consulted individually and the results f</w:t>
+      </w:r>
+      <w:r>
+        <w:t>rom the collection of learners are</w:t>
+      </w:r>
+      <w:r>
+        <w:t xml:space="preserve"> averaged to produce the final </w:t>
+      </w:r>
+      <w:r>
+        <w:t>answer</w:t>
+      </w:r>
+      <w:r>
+        <w:t xml:space="preserve">. </w:t>
       </w:r>
       <w:r>
         <w:fldChar w:fldCharType="begin"/>
@@ -2687,24 +2652,14 @@
       <w:r>
         <w:t xml:space="preserve">Figure </w:t>
       </w:r>
-      <w:r>
-        <w:fldChar w:fldCharType="begin"/>
-      </w:r>
-      <w:r>
-        <w:instrText xml:space="preserve"> SEQ Figure \* ARABIC </w:instrText>
-      </w:r>
-      <w:r>
-        <w:fldChar w:fldCharType="separate"/>
-      </w:r>
-      <w:r>
-        <w:rPr>
-          <w:noProof/>
-        </w:rPr>
-        <w:t>7</w:t>
-      </w:r>
-      <w:r>
-        <w:fldChar w:fldCharType="end"/>
-      </w:r>
+      <w:fldSimple w:instr=" SEQ Figure \* ARABIC ">
+        <w:r>
+          <w:rPr>
+            <w:noProof/>
+          </w:rPr>
+          <w:t>7</w:t>
+        </w:r>
+      </w:fldSimple>
       <w:bookmarkEnd w:id="10"/>
       <w:r>
         <w:t>: Plot of in sample error as a function of the number of bags used with a KNN learner</w:t>
@@ -2712,13 +2667,47 @@
     </w:p>
     <w:p>
       <w:r>
-        <w:t xml:space="preserve">For the out of sample data set, the error still depends on the value of k selected. Choosing too many data points for each query dilutes the information contained in the data, yielding poorer results. </w:t>
-      </w:r>
-      <w:r>
-        <w:t>In this sense bagging cannot eliminate over or underfitting for a particular value of k.</w:t>
-      </w:r>
-      <w:r>
-        <w:t xml:space="preserve"> The exception seems to be for k=1. In this case bagging accomplishes what the KNN learner does without bagging with k=3. Only the closest </w:t>
+        <w:t>For the out of sample data set,</w:t>
+      </w:r>
+      <w:r>
+        <w:t xml:space="preserve"> for values of k greater than 3</w:t>
+      </w:r>
+      <w:r>
+        <w:t xml:space="preserve"> the error still depends on the value of k selected. Choosing too many data points for each query dilutes the information contained in the data, yielding poorer results. </w:t>
+      </w:r>
+      <w:r>
+        <w:t>In this sense</w:t>
+      </w:r>
+      <w:r>
+        <w:t xml:space="preserve"> bagging cannot eliminate</w:t>
+      </w:r>
+      <w:r>
+        <w:t xml:space="preserve"> </w:t>
+      </w:r>
+      <w:proofErr w:type="spellStart"/>
+      <w:r>
+        <w:t>underfitting</w:t>
+      </w:r>
+      <w:proofErr w:type="spellEnd"/>
+      <w:r>
+        <w:t xml:space="preserve"> for a particular value of k.</w:t>
+      </w:r>
+      <w:r>
+        <w:t xml:space="preserve"> </w:t>
+      </w:r>
+      <w:r>
+        <w:t>However, bagging seems to elim</w:t>
+      </w:r>
+      <w:bookmarkStart w:id="11" w:name="_GoBack"/>
+      <w:bookmarkEnd w:id="11"/>
+      <w:r>
+        <w:t xml:space="preserve">inate overfitting quite well. </w:t>
+      </w:r>
+      <w:r>
+        <w:t>For k=1 with bagging, the error in the limit is the same as the minimum error without bagging. In this case</w:t>
+      </w:r>
+      <w:r>
+        <w:t xml:space="preserve"> bagging accomplishes what the KNN learner does without bagging with k=3. Only the closest </w:t>
       </w:r>
       <w:r>
         <w:t xml:space="preserve">single </w:t>
@@ -2743,8 +2732,9 @@
       <w:r>
         <w:t>As the number of bags is increased the error tends to decrease. The difference is more pronounced for lower values of k since the averaging that is done for higher values of k was already being done. For all values of k besides k=1, the error in the limit as the number of bags is increased settles on a value very close to the results observed for that value of k without bagging.</w:t>
       </w:r>
-      <w:bookmarkStart w:id="11" w:name="_GoBack"/>
-      <w:bookmarkEnd w:id="11"/>
+      <w:r>
+        <w:t xml:space="preserve"> For k=1, the overfitting is virtually eliminated and settles on an error very close to that of minimum error observed.</w:t>
+      </w:r>
     </w:p>
     <w:p>
       <w:pPr>
@@ -2781,36 +2771,17 @@
       <w:r>
         <w:t xml:space="preserve">Figure </w:t>
       </w:r>
-      <w:r>
-        <w:fldChar w:fldCharType="begin"/>
-      </w:r>
-      <w:r>
-        <w:instrText xml:space="preserve"> SEQ Figure \* ARABIC </w:instrText>
-      </w:r>
-      <w:r>
-        <w:fldChar w:fldCharType="separate"/>
-      </w:r>
-      <w:r>
-        <w:rPr>
-          <w:noProof/>
-        </w:rPr>
-        <w:t>8</w:t>
-      </w:r>
-      <w:r>
-        <w:fldChar w:fldCharType="end"/>
-      </w:r>
+      <w:fldSimple w:instr=" SEQ Figure \* ARABIC ">
+        <w:r>
+          <w:rPr>
+            <w:noProof/>
+          </w:rPr>
+          <w:t>8</w:t>
+        </w:r>
+      </w:fldSimple>
       <w:bookmarkEnd w:id="12"/>
       <w:r>
-        <w:t xml:space="preserve">: </w:t>
-      </w:r>
-      <w:r>
-        <w:t>Plot of</w:t>
-      </w:r>
-      <w:r>
-        <w:t xml:space="preserve"> out of</w:t>
-      </w:r>
-      <w:r>
-        <w:t xml:space="preserve"> sample error as a function of the number of bags used with a KNN learner</w:t>
+        <w:t>: Plot of out of sample error as a function of the number of bags used with a KNN learner</w:t>
       </w:r>
     </w:p>
     <w:sectPr>
@@ -3403,6 +3374,10 @@
   <w:style w:type="paragraph" w:default="1" w:styleId="Normal">
     <w:name w:val="Normal"/>
     <w:qFormat/>
+    <w:rsid w:val="00AD571A"/>
+    <w:rPr>
+      <w:rFonts w:ascii="Times New Roman" w:hAnsi="Times New Roman"/>
+    </w:rPr>
   </w:style>
   <w:style w:type="paragraph" w:styleId="Heading1">
     <w:name w:val="heading 1"/>
@@ -3450,6 +3425,7 @@
   <w:style w:type="character" w:default="1" w:styleId="DefaultParagraphFont">
     <w:name w:val="Default Paragraph Font"/>
     <w:uiPriority w:val="1"/>
+    <w:semiHidden/>
     <w:unhideWhenUsed/>
   </w:style>
   <w:style w:type="table" w:default="1" w:styleId="TableNormal">
@@ -3880,11 +3856,11 @@
           <c:showPercent val="0"/>
           <c:showBubbleSize val="0"/>
         </c:dLbls>
-        <c:axId val="479006912"/>
-        <c:axId val="479006128"/>
+        <c:axId val="500903040"/>
+        <c:axId val="500903432"/>
       </c:scatterChart>
       <c:valAx>
-        <c:axId val="479006912"/>
+        <c:axId val="500903040"/>
         <c:scaling>
           <c:orientation val="minMax"/>
           <c:max val="20"/>
@@ -3997,12 +3973,12 @@
             <a:endParaRPr lang="en-US"/>
           </a:p>
         </c:txPr>
-        <c:crossAx val="479006128"/>
+        <c:crossAx val="500903432"/>
         <c:crosses val="autoZero"/>
         <c:crossBetween val="midCat"/>
       </c:valAx>
       <c:valAx>
-        <c:axId val="479006128"/>
+        <c:axId val="500903432"/>
         <c:scaling>
           <c:orientation val="minMax"/>
         </c:scaling>
@@ -4119,7 +4095,7 @@
             <a:endParaRPr lang="en-US"/>
           </a:p>
         </c:txPr>
-        <c:crossAx val="479006912"/>
+        <c:crossAx val="500903040"/>
         <c:crosses val="autoZero"/>
         <c:crossBetween val="midCat"/>
       </c:valAx>
@@ -4410,11 +4386,11 @@
           <c:showPercent val="0"/>
           <c:showBubbleSize val="0"/>
         </c:dLbls>
-        <c:axId val="479008088"/>
-        <c:axId val="479008480"/>
+        <c:axId val="500901472"/>
+        <c:axId val="500901864"/>
       </c:scatterChart>
       <c:valAx>
-        <c:axId val="479008088"/>
+        <c:axId val="500901472"/>
         <c:scaling>
           <c:orientation val="minMax"/>
           <c:max val="20"/>
@@ -4527,12 +4503,12 @@
             <a:endParaRPr lang="en-US"/>
           </a:p>
         </c:txPr>
-        <c:crossAx val="479008480"/>
+        <c:crossAx val="500901864"/>
         <c:crosses val="autoZero"/>
         <c:crossBetween val="midCat"/>
       </c:valAx>
       <c:valAx>
-        <c:axId val="479008480"/>
+        <c:axId val="500901864"/>
         <c:scaling>
           <c:orientation val="minMax"/>
         </c:scaling>
@@ -4644,7 +4620,7 @@
             <a:endParaRPr lang="en-US"/>
           </a:p>
         </c:txPr>
-        <c:crossAx val="479008088"/>
+        <c:crossAx val="500901472"/>
         <c:crosses val="autoZero"/>
         <c:crossBetween val="midCat"/>
       </c:valAx>
@@ -5628,11 +5604,11 @@
           <c:showPercent val="0"/>
           <c:showBubbleSize val="0"/>
         </c:dLbls>
-        <c:axId val="470015904"/>
-        <c:axId val="470018648"/>
+        <c:axId val="495215760"/>
+        <c:axId val="495213800"/>
       </c:scatterChart>
       <c:valAx>
-        <c:axId val="470015904"/>
+        <c:axId val="495215760"/>
         <c:scaling>
           <c:orientation val="minMax"/>
           <c:max val="20"/>
@@ -5750,12 +5726,12 @@
             <a:endParaRPr lang="en-US"/>
           </a:p>
         </c:txPr>
-        <c:crossAx val="470018648"/>
+        <c:crossAx val="495213800"/>
         <c:crosses val="autoZero"/>
         <c:crossBetween val="midCat"/>
       </c:valAx>
       <c:valAx>
-        <c:axId val="470018648"/>
+        <c:axId val="495213800"/>
         <c:scaling>
           <c:orientation val="minMax"/>
         </c:scaling>
@@ -5867,7 +5843,7 @@
             <a:endParaRPr lang="en-US"/>
           </a:p>
         </c:txPr>
-        <c:crossAx val="470015904"/>
+        <c:crossAx val="495215760"/>
         <c:crosses val="autoZero"/>
         <c:crossBetween val="midCat"/>
       </c:valAx>
@@ -6883,11 +6859,11 @@
           <c:showPercent val="0"/>
           <c:showBubbleSize val="0"/>
         </c:dLbls>
-        <c:axId val="470016688"/>
-        <c:axId val="470017472"/>
+        <c:axId val="500017568"/>
+        <c:axId val="500016784"/>
       </c:scatterChart>
       <c:valAx>
-        <c:axId val="470016688"/>
+        <c:axId val="500017568"/>
         <c:scaling>
           <c:orientation val="minMax"/>
           <c:max val="20"/>
@@ -7005,12 +6981,12 @@
             <a:endParaRPr lang="en-US"/>
           </a:p>
         </c:txPr>
-        <c:crossAx val="470017472"/>
+        <c:crossAx val="500016784"/>
         <c:crosses val="autoZero"/>
         <c:crossBetween val="midCat"/>
       </c:valAx>
       <c:valAx>
-        <c:axId val="470017472"/>
+        <c:axId val="500016784"/>
         <c:scaling>
           <c:orientation val="minMax"/>
         </c:scaling>
@@ -7127,7 +7103,7 @@
             <a:endParaRPr lang="en-US"/>
           </a:p>
         </c:txPr>
-        <c:crossAx val="470016688"/>
+        <c:crossAx val="500017568"/>
         <c:crosses val="autoZero"/>
         <c:crossBetween val="midCat"/>
       </c:valAx>
@@ -9427,523 +9403,6 @@
     </cs:spPr>
   </cs:wall>
 </cs:chartStyle>
-</file>
-
-<file path=word/glossary/document.xml><?xml version="1.0" encoding="utf-8"?>
-<w:glossaryDocument xmlns:wpc="http://schemas.microsoft.com/office/word/2010/wordprocessingCanvas" xmlns:mc="http://schemas.openxmlformats.org/markup-compatibility/2006" xmlns:o="urn:schemas-microsoft-com:office:office" xmlns:r="http://schemas.openxmlformats.org/officeDocument/2006/relationships" xmlns:m="http://schemas.openxmlformats.org/officeDocument/2006/math" xmlns:v="urn:schemas-microsoft-com:vml" xmlns:wp14="http://schemas.microsoft.com/office/word/2010/wordprocessingDrawing" xmlns:wp="http://schemas.openxmlformats.org/drawingml/2006/wordprocessingDrawing" xmlns:w10="urn:schemas-microsoft-com:office:word" xmlns:w="http://schemas.openxmlformats.org/wordprocessingml/2006/main" xmlns:w14="http://schemas.microsoft.com/office/word/2010/wordml" xmlns:w15="http://schemas.microsoft.com/office/word/2012/wordml" xmlns:wpg="http://schemas.microsoft.com/office/word/2010/wordprocessingGroup" xmlns:wpi="http://schemas.microsoft.com/office/word/2010/wordprocessingInk" xmlns:wne="http://schemas.microsoft.com/office/word/2006/wordml" xmlns:wps="http://schemas.microsoft.com/office/word/2010/wordprocessingShape" mc:Ignorable="w14 w15 wp14"/>
-</file>
-
-<file path=word/glossary/fontTable.xml><?xml version="1.0" encoding="utf-8"?>
-<w:fonts xmlns:mc="http://schemas.openxmlformats.org/markup-compatibility/2006" xmlns:r="http://schemas.openxmlformats.org/officeDocument/2006/relationships" xmlns:w="http://schemas.openxmlformats.org/wordprocessingml/2006/main" xmlns:w14="http://schemas.microsoft.com/office/word/2010/wordml" xmlns:w15="http://schemas.microsoft.com/office/word/2012/wordml" mc:Ignorable="w14 w15">
-  <w:font w:name="Times New Roman">
-    <w:panose1 w:val="02020603050405020304"/>
-    <w:charset w:val="00"/>
-    <w:family w:val="roman"/>
-    <w:pitch w:val="variable"/>
-    <w:sig w:usb0="E0002EFF" w:usb1="C0007843" w:usb2="00000009" w:usb3="00000000" w:csb0="000001FF" w:csb1="00000000"/>
-  </w:font>
-  <w:font w:name="Calibri">
-    <w:panose1 w:val="020F0502020204030204"/>
-    <w:charset w:val="00"/>
-    <w:family w:val="swiss"/>
-    <w:pitch w:val="variable"/>
-    <w:sig w:usb0="E00002FF" w:usb1="4000ACFF" w:usb2="00000001" w:usb3="00000000" w:csb0="0000019F" w:csb1="00000000"/>
-  </w:font>
-  <w:font w:name="Calibri Light">
-    <w:panose1 w:val="020F0302020204030204"/>
-    <w:charset w:val="00"/>
-    <w:family w:val="swiss"/>
-    <w:pitch w:val="variable"/>
-    <w:sig w:usb0="A00002EF" w:usb1="4000207B" w:usb2="00000000" w:usb3="00000000" w:csb0="0000019F" w:csb1="00000000"/>
-  </w:font>
-  <w:font w:name="Cambria Math">
-    <w:panose1 w:val="02040503050406030204"/>
-    <w:charset w:val="00"/>
-    <w:family w:val="roman"/>
-    <w:pitch w:val="variable"/>
-    <w:sig w:usb0="E00002FF" w:usb1="420024FF" w:usb2="00000000" w:usb3="00000000" w:csb0="0000019F" w:csb1="00000000"/>
-  </w:font>
-</w:fonts>
-</file>
-
-<file path=word/glossary/settings.xml><?xml version="1.0" encoding="utf-8"?>
-<w:settings xmlns:mc="http://schemas.openxmlformats.org/markup-compatibility/2006" xmlns:o="urn:schemas-microsoft-com:office:office" xmlns:r="http://schemas.openxmlformats.org/officeDocument/2006/relationships" xmlns:m="http://schemas.openxmlformats.org/officeDocument/2006/math" xmlns:v="urn:schemas-microsoft-com:vml" xmlns:w10="urn:schemas-microsoft-com:office:word" xmlns:w="http://schemas.openxmlformats.org/wordprocessingml/2006/main" xmlns:w14="http://schemas.microsoft.com/office/word/2010/wordml" xmlns:w15="http://schemas.microsoft.com/office/word/2012/wordml" xmlns:sl="http://schemas.openxmlformats.org/schemaLibrary/2006/main" mc:Ignorable="w14 w15">
-  <w:view w:val="normal"/>
-  <w:defaultTabStop w:val="720"/>
-  <w:characterSpacingControl w:val="doNotCompress"/>
-  <w:compat>
-    <w:useFELayout/>
-    <w:compatSetting w:name="compatibilityMode" w:uri="http://schemas.microsoft.com/office/word" w:val="15"/>
-    <w:compatSetting w:name="overrideTableStyleFontSizeAndJustification" w:uri="http://schemas.microsoft.com/office/word" w:val="1"/>
-    <w:compatSetting w:name="enableOpenTypeFeatures" w:uri="http://schemas.microsoft.com/office/word" w:val="1"/>
-    <w:compatSetting w:name="doNotFlipMirrorIndents" w:uri="http://schemas.microsoft.com/office/word" w:val="1"/>
-    <w:compatSetting w:name="differentiateMultirowTableHeaders" w:uri="http://schemas.microsoft.com/office/word" w:val="1"/>
-  </w:compat>
-  <w:rsids>
-    <w:rsidRoot w:val="00AA266C"/>
-    <w:rsid w:val="00833D45"/>
-    <w:rsid w:val="00AA266C"/>
-  </w:rsids>
-  <m:mathPr>
-    <m:mathFont m:val="Cambria Math"/>
-    <m:brkBin m:val="before"/>
-    <m:brkBinSub m:val="--"/>
-    <m:smallFrac m:val="0"/>
-    <m:dispDef/>
-    <m:lMargin m:val="0"/>
-    <m:rMargin m:val="0"/>
-    <m:defJc m:val="centerGroup"/>
-    <m:wrapIndent m:val="1440"/>
-    <m:intLim m:val="subSup"/>
-    <m:naryLim m:val="undOvr"/>
-  </m:mathPr>
-  <w:themeFontLang w:val="en-US"/>
-  <w:clrSchemeMapping w:bg1="light1" w:t1="dark1" w:bg2="light2" w:t2="dark2" w:accent1="accent1" w:accent2="accent2" w:accent3="accent3" w:accent4="accent4" w:accent5="accent5" w:accent6="accent6" w:hyperlink="hyperlink" w:followedHyperlink="followedHyperlink"/>
-  <w:decimalSymbol w:val="."/>
-  <w:listSeparator w:val=","/>
-  <w15:chartTrackingRefBased/>
-</w:settings>
-</file>
-
-<file path=word/glossary/styles.xml><?xml version="1.0" encoding="utf-8"?>
-<w:styles xmlns:mc="http://schemas.openxmlformats.org/markup-compatibility/2006" xmlns:r="http://schemas.openxmlformats.org/officeDocument/2006/relationships" xmlns:w="http://schemas.openxmlformats.org/wordprocessingml/2006/main" xmlns:w14="http://schemas.microsoft.com/office/word/2010/wordml" xmlns:w15="http://schemas.microsoft.com/office/word/2012/wordml" mc:Ignorable="w14 w15">
-  <w:docDefaults>
-    <w:rPrDefault>
-      <w:rPr>
-        <w:rFonts w:asciiTheme="minorHAnsi" w:eastAsiaTheme="minorEastAsia" w:hAnsiTheme="minorHAnsi" w:cstheme="minorBidi"/>
-        <w:sz w:val="22"/>
-        <w:szCs w:val="22"/>
-        <w:lang w:val="en-US" w:eastAsia="en-US" w:bidi="ar-SA"/>
-      </w:rPr>
-    </w:rPrDefault>
-    <w:pPrDefault>
-      <w:pPr>
-        <w:spacing w:after="160" w:line="259" w:lineRule="auto"/>
-      </w:pPr>
-    </w:pPrDefault>
-  </w:docDefaults>
-  <w:latentStyles w:defLockedState="0" w:defUIPriority="99" w:defSemiHidden="0" w:defUnhideWhenUsed="0" w:defQFormat="0" w:count="371">
-    <w:lsdException w:name="Normal" w:uiPriority="0" w:qFormat="1"/>
-    <w:lsdException w:name="heading 1" w:uiPriority="9" w:qFormat="1"/>
-    <w:lsdException w:name="heading 2" w:semiHidden="1" w:uiPriority="9" w:unhideWhenUsed="1" w:qFormat="1"/>
-    <w:lsdException w:name="heading 3" w:semiHidden="1" w:uiPriority="9" w:unhideWhenUsed="1" w:qFormat="1"/>
-    <w:lsdException w:name="heading 4" w:semiHidden="1" w:uiPriority="9" w:unhideWhenUsed="1" w:qFormat="1"/>
-    <w:lsdException w:name="heading 5" w:semiHidden="1" w:uiPriority="9" w:unhideWhenUsed="1" w:qFormat="1"/>
-    <w:lsdException w:name="heading 6" w:semiHidden="1" w:uiPriority="9" w:unhideWhenUsed="1" w:qFormat="1"/>
-    <w:lsdException w:name="heading 7" w:semiHidden="1" w:uiPriority="9" w:unhideWhenUsed="1" w:qFormat="1"/>
-    <w:lsdException w:name="heading 8" w:semiHidden="1" w:uiPriority="9" w:unhideWhenUsed="1" w:qFormat="1"/>
-    <w:lsdException w:name="heading 9" w:semiHidden="1" w:uiPriority="9" w:unhideWhenUsed="1" w:qFormat="1"/>
-    <w:lsdException w:name="index 1" w:semiHidden="1" w:unhideWhenUsed="1"/>
-    <w:lsdException w:name="index 2" w:semiHidden="1" w:unhideWhenUsed="1"/>
-    <w:lsdException w:name="index 3" w:semiHidden="1" w:unhideWhenUsed="1"/>
-    <w:lsdException w:name="index 4" w:semiHidden="1" w:unhideWhenUsed="1"/>
-    <w:lsdException w:name="index 5" w:semiHidden="1" w:unhideWhenUsed="1"/>
-    <w:lsdException w:name="index 6" w:semiHidden="1" w:unhideWhenUsed="1"/>
-    <w:lsdException w:name="index 7" w:semiHidden="1" w:unhideWhenUsed="1"/>
-    <w:lsdException w:name="index 8" w:semiHidden="1" w:unhideWhenUsed="1"/>
-    <w:lsdException w:name="index 9" w:semiHidden="1" w:unhideWhenUsed="1"/>
-    <w:lsdException w:name="toc 1" w:semiHidden="1" w:uiPriority="39" w:unhideWhenUsed="1"/>
-    <w:lsdException w:name="toc 2" w:semiHidden="1" w:uiPriority="39" w:unhideWhenUsed="1"/>
-    <w:lsdException w:name="toc 3" w:semiHidden="1" w:uiPriority="39" w:unhideWhenUsed="1"/>
-    <w:lsdException w:name="toc 4" w:semiHidden="1" w:uiPriority="39" w:unhideWhenUsed="1"/>
-    <w:lsdException w:name="toc 5" w:semiHidden="1" w:uiPriority="39" w:unhideWhenUsed="1"/>
-    <w:lsdException w:name="toc 6" w:semiHidden="1" w:uiPriority="39" w:unhideWhenUsed="1"/>
-    <w:lsdException w:name="toc 7" w:semiHidden="1" w:uiPriority="39" w:unhideWhenUsed="1"/>
-    <w:lsdException w:name="toc 8" w:semiHidden="1" w:uiPriority="39" w:unhideWhenUsed="1"/>
-    <w:lsdException w:name="toc 9" w:semiHidden="1" w:uiPriority="39" w:unhideWhenUsed="1"/>
-    <w:lsdException w:name="Normal Indent" w:semiHidden="1" w:unhideWhenUsed="1"/>
-    <w:lsdException w:name="footnote text" w:semiHidden="1" w:unhideWhenUsed="1"/>
-    <w:lsdException w:name="annotation text" w:semiHidden="1" w:unhideWhenUsed="1"/>
-    <w:lsdException w:name="header" w:semiHidden="1" w:unhideWhenUsed="1"/>
-    <w:lsdException w:name="footer" w:semiHidden="1" w:unhideWhenUsed="1"/>
-    <w:lsdException w:name="index heading" w:semiHidden="1" w:unhideWhenUsed="1"/>
-    <w:lsdException w:name="caption" w:semiHidden="1" w:uiPriority="35" w:unhideWhenUsed="1" w:qFormat="1"/>
-    <w:lsdException w:name="table of figures" w:semiHidden="1" w:unhideWhenUsed="1"/>
-    <w:lsdException w:name="envelope address" w:semiHidden="1" w:unhideWhenUsed="1"/>
-    <w:lsdException w:name="envelope return" w:semiHidden="1" w:unhideWhenUsed="1"/>
-    <w:lsdException w:name="footnote reference" w:semiHidden="1" w:unhideWhenUsed="1"/>
-    <w:lsdException w:name="annotation reference" w:semiHidden="1" w:unhideWhenUsed="1"/>
-    <w:lsdException w:name="line number" w:semiHidden="1" w:unhideWhenUsed="1"/>
-    <w:lsdException w:name="page number" w:semiHidden="1" w:unhideWhenUsed="1"/>
-    <w:lsdException w:name="endnote reference" w:semiHidden="1" w:unhideWhenUsed="1"/>
-    <w:lsdException w:name="endnote text" w:semiHidden="1" w:unhideWhenUsed="1"/>
-    <w:lsdException w:name="table of authorities" w:semiHidden="1" w:unhideWhenUsed="1"/>
-    <w:lsdException w:name="macro" w:semiHidden="1" w:unhideWhenUsed="1"/>
-    <w:lsdException w:name="toa heading" w:semiHidden="1" w:unhideWhenUsed="1"/>
-    <w:lsdException w:name="List" w:semiHidden="1" w:unhideWhenUsed="1"/>
-    <w:lsdException w:name="List Bullet" w:semiHidden="1" w:unhideWhenUsed="1"/>
-    <w:lsdException w:name="List Number" w:semiHidden="1" w:unhideWhenUsed="1"/>
-    <w:lsdException w:name="List 2" w:semiHidden="1" w:unhideWhenUsed="1"/>
-    <w:lsdException w:name="List 3" w:semiHidden="1" w:unhideWhenUsed="1"/>
-    <w:lsdException w:name="List 4" w:semiHidden="1" w:unhideWhenUsed="1"/>
-    <w:lsdException w:name="List 5" w:semiHidden="1" w:unhideWhenUsed="1"/>
-    <w:lsdException w:name="List Bullet 2" w:semiHidden="1" w:unhideWhenUsed="1"/>
-    <w:lsdException w:name="List Bullet 3" w:semiHidden="1" w:unhideWhenUsed="1"/>
-    <w:lsdException w:name="List Bullet 4" w:semiHidden="1" w:unhideWhenUsed="1"/>
-    <w:lsdException w:name="List Bullet 5" w:semiHidden="1" w:unhideWhenUsed="1"/>
-    <w:lsdException w:name="List Number 2" w:semiHidden="1" w:unhideWhenUsed="1"/>
-    <w:lsdException w:name="List Number 3" w:semiHidden="1" w:unhideWhenUsed="1"/>
-    <w:lsdException w:name="List Number 4" w:semiHidden="1" w:unhideWhenUsed="1"/>
-    <w:lsdException w:name="List Number 5" w:semiHidden="1" w:unhideWhenUsed="1"/>
-    <w:lsdException w:name="Title" w:uiPriority="10" w:qFormat="1"/>
-    <w:lsdException w:name="Closing" w:semiHidden="1" w:unhideWhenUsed="1"/>
-    <w:lsdException w:name="Signature" w:semiHidden="1" w:unhideWhenUsed="1"/>
-    <w:lsdException w:name="Default Paragraph Font" w:semiHidden="1" w:uiPriority="1" w:unhideWhenUsed="1"/>
-    <w:lsdException w:name="Body Text" w:semiHidden="1" w:unhideWhenUsed="1"/>
-    <w:lsdException w:name="Body Text Indent" w:semiHidden="1" w:unhideWhenUsed="1"/>
-    <w:lsdException w:name="List Continue" w:semiHidden="1" w:unhideWhenUsed="1"/>
-    <w:lsdException w:name="List Continue 2" w:semiHidden="1" w:unhideWhenUsed="1"/>
-    <w:lsdException w:name="List Continue 3" w:semiHidden="1" w:unhideWhenUsed="1"/>
-    <w:lsdException w:name="List Continue 4" w:semiHidden="1" w:unhideWhenUsed="1"/>
-    <w:lsdException w:name="List Continue 5" w:semiHidden="1" w:unhideWhenUsed="1"/>
-    <w:lsdException w:name="Message Header" w:semiHidden="1" w:unhideWhenUsed="1"/>
-    <w:lsdException w:name="Subtitle" w:uiPriority="11" w:qFormat="1"/>
-    <w:lsdException w:name="Salutation" w:semiHidden="1" w:unhideWhenUsed="1"/>
-    <w:lsdException w:name="Date" w:semiHidden="1" w:unhideWhenUsed="1"/>
-    <w:lsdException w:name="Body Text First Indent" w:semiHidden="1" w:unhideWhenUsed="1"/>
-    <w:lsdException w:name="Body Text First Indent 2" w:semiHidden="1" w:unhideWhenUsed="1"/>
-    <w:lsdException w:name="Note Heading" w:semiHidden="1" w:unhideWhenUsed="1"/>
-    <w:lsdException w:name="Body Text 2" w:semiHidden="1" w:unhideWhenUsed="1"/>
-    <w:lsdException w:name="Body Text 3" w:semiHidden="1" w:unhideWhenUsed="1"/>
-    <w:lsdException w:name="Body Text Indent 2" w:semiHidden="1" w:unhideWhenUsed="1"/>
-    <w:lsdException w:name="Body Text Indent 3" w:semiHidden="1" w:unhideWhenUsed="1"/>
-    <w:lsdException w:name="Block Text" w:semiHidden="1" w:unhideWhenUsed="1"/>
-    <w:lsdException w:name="Hyperlink" w:semiHidden="1" w:unhideWhenUsed="1"/>
-    <w:lsdException w:name="FollowedHyperlink" w:semiHidden="1" w:unhideWhenUsed="1"/>
-    <w:lsdException w:name="Strong" w:uiPriority="22" w:qFormat="1"/>
-    <w:lsdException w:name="Emphasis" w:uiPriority="20" w:qFormat="1"/>
-    <w:lsdException w:name="Document Map" w:semiHidden="1" w:unhideWhenUsed="1"/>
-    <w:lsdException w:name="Plain Text" w:semiHidden="1" w:unhideWhenUsed="1"/>
-    <w:lsdException w:name="E-mail Signature" w:semiHidden="1" w:unhideWhenUsed="1"/>
-    <w:lsdException w:name="HTML Top of Form" w:semiHidden="1" w:unhideWhenUsed="1"/>
-    <w:lsdException w:name="HTML Bottom of Form" w:semiHidden="1" w:unhideWhenUsed="1"/>
-    <w:lsdException w:name="Normal (Web)" w:semiHidden="1" w:unhideWhenUsed="1"/>
-    <w:lsdException w:name="HTML Acronym" w:semiHidden="1" w:unhideWhenUsed="1"/>
-    <w:lsdException w:name="HTML Address" w:semiHidden="1" w:unhideWhenUsed="1"/>
-    <w:lsdException w:name="HTML Cite" w:semiHidden="1" w:unhideWhenUsed="1"/>
-    <w:lsdException w:name="HTML Code" w:semiHidden="1" w:unhideWhenUsed="1"/>
-    <w:lsdException w:name="HTML Definition" w:semiHidden="1" w:unhideWhenUsed="1"/>
-    <w:lsdException w:name="HTML Keyboard" w:semiHidden="1" w:unhideWhenUsed="1"/>
-    <w:lsdException w:name="HTML Preformatted" w:semiHidden="1" w:unhideWhenUsed="1"/>
-    <w:lsdException w:name="HTML Sample" w:semiHidden="1" w:unhideWhenUsed="1"/>
-    <w:lsdException w:name="HTML Typewriter" w:semiHidden="1" w:unhideWhenUsed="1"/>
-    <w:lsdException w:name="HTML Variable" w:semiHidden="1" w:unhideWhenUsed="1"/>
-    <w:lsdException w:name="Normal Table" w:semiHidden="1" w:unhideWhenUsed="1"/>
-    <w:lsdException w:name="annotation subject" w:semiHidden="1" w:unhideWhenUsed="1"/>
-    <w:lsdException w:name="No List" w:semiHidden="1" w:unhideWhenUsed="1"/>
-    <w:lsdException w:name="Outline List 1" w:semiHidden="1" w:unhideWhenUsed="1"/>
-    <w:lsdException w:name="Outline List 2" w:semiHidden="1" w:unhideWhenUsed="1"/>
-    <w:lsdException w:name="Outline List 3" w:semiHidden="1" w:unhideWhenUsed="1"/>
-    <w:lsdException w:name="Table Simple 1" w:semiHidden="1" w:unhideWhenUsed="1"/>
-    <w:lsdException w:name="Table Simple 2" w:semiHidden="1" w:unhideWhenUsed="1"/>
-    <w:lsdException w:name="Table Simple 3" w:semiHidden="1" w:unhideWhenUsed="1"/>
-    <w:lsdException w:name="Table Classic 1" w:semiHidden="1" w:unhideWhenUsed="1"/>
-    <w:lsdException w:name="Table Classic 2" w:semiHidden="1" w:unhideWhenUsed="1"/>
-    <w:lsdException w:name="Table Classic 3" w:semiHidden="1" w:unhideWhenUsed="1"/>
-    <w:lsdException w:name="Table Classic 4" w:semiHidden="1" w:unhideWhenUsed="1"/>
-    <w:lsdException w:name="Table Colorful 1" w:semiHidden="1" w:unhideWhenUsed="1"/>
-    <w:lsdException w:name="Table Colorful 2" w:semiHidden="1" w:unhideWhenUsed="1"/>
-    <w:lsdException w:name="Table Colorful 3" w:semiHidden="1" w:unhideWhenUsed="1"/>
-    <w:lsdException w:name="Table Columns 1" w:semiHidden="1" w:unhideWhenUsed="1"/>
-    <w:lsdException w:name="Table Columns 2" w:semiHidden="1" w:unhideWhenUsed="1"/>
-    <w:lsdException w:name="Table Columns 3" w:semiHidden="1" w:unhideWhenUsed="1"/>
-    <w:lsdException w:name="Table Columns 4" w:semiHidden="1" w:unhideWhenUsed="1"/>
-    <w:lsdException w:name="Table Columns 5" w:semiHidden="1" w:unhideWhenUsed="1"/>
-    <w:lsdException w:name="Table Grid 1" w:semiHidden="1" w:unhideWhenUsed="1"/>
-    <w:lsdException w:name="Table Grid 2" w:semiHidden="1" w:unhideWhenUsed="1"/>
-    <w:lsdException w:name="Table Grid 3" w:semiHidden="1" w:unhideWhenUsed="1"/>
-    <w:lsdException w:name="Table Grid 4" w:semiHidden="1" w:unhideWhenUsed="1"/>
-    <w:lsdException w:name="Table Grid 5" w:semiHidden="1" w:unhideWhenUsed="1"/>
-    <w:lsdException w:name="Table Grid 6" w:semiHidden="1" w:unhideWhenUsed="1"/>
-    <w:lsdException w:name="Table Grid 7" w:semiHidden="1" w:unhideWhenUsed="1"/>
-    <w:lsdException w:name="Table Grid 8" w:semiHidden="1" w:unhideWhenUsed="1"/>
-    <w:lsdException w:name="Table List 1" w:semiHidden="1" w:unhideWhenUsed="1"/>
-    <w:lsdException w:name="Table List 2" w:semiHidden="1" w:unhideWhenUsed="1"/>
-    <w:lsdException w:name="Table List 3" w:semiHidden="1" w:unhideWhenUsed="1"/>
-    <w:lsdException w:name="Table List 4" w:semiHidden="1" w:unhideWhenUsed="1"/>
-    <w:lsdException w:name="Table List 5" w:semiHidden="1" w:unhideWhenUsed="1"/>
-    <w:lsdException w:name="Table List 6" w:semiHidden="1" w:unhideWhenUsed="1"/>
-    <w:lsdException w:name="Table List 7" w:semiHidden="1" w:unhideWhenUsed="1"/>
-    <w:lsdException w:name="Table List 8" w:semiHidden="1" w:unhideWhenUsed="1"/>
-    <w:lsdException w:name="Table 3D effects 1" w:semiHidden="1" w:unhideWhenUsed="1"/>
-    <w:lsdException w:name="Table 3D effects 2" w:semiHidden="1" w:unhideWhenUsed="1"/>
-    <w:lsdException w:name="Table 3D effects 3" w:semiHidden="1" w:unhideWhenUsed="1"/>
-    <w:lsdException w:name="Table Contemporary" w:semiHidden="1" w:unhideWhenUsed="1"/>
-    <w:lsdException w:name="Table Elegant" w:semiHidden="1" w:unhideWhenUsed="1"/>
-    <w:lsdException w:name="Table Professional" w:semiHidden="1" w:unhideWhenUsed="1"/>
-    <w:lsdException w:name="Table Subtle 1" w:semiHidden="1" w:unhideWhenUsed="1"/>
-    <w:lsdException w:name="Table Subtle 2" w:semiHidden="1" w:unhideWhenUsed="1"/>
-    <w:lsdException w:name="Table Web 1" w:semiHidden="1" w:unhideWhenUsed="1"/>
-    <w:lsdException w:name="Table Web 2" w:semiHidden="1" w:unhideWhenUsed="1"/>
-    <w:lsdException w:name="Table Web 3" w:semiHidden="1" w:unhideWhenUsed="1"/>
-    <w:lsdException w:name="Balloon Text" w:semiHidden="1" w:unhideWhenUsed="1"/>
-    <w:lsdException w:name="Table Grid" w:uiPriority="39"/>
-    <w:lsdException w:name="Table Theme" w:semiHidden="1" w:unhideWhenUsed="1"/>
-    <w:lsdException w:name="Placeholder Text" w:semiHidden="1"/>
-    <w:lsdException w:name="No Spacing" w:uiPriority="1" w:qFormat="1"/>
-    <w:lsdException w:name="Light Shading" w:uiPriority="60"/>
-    <w:lsdException w:name="Light List" w:uiPriority="61"/>
-    <w:lsdException w:name="Light Grid" w:uiPriority="62"/>
-    <w:lsdException w:name="Medium Shading 1" w:uiPriority="63"/>
-    <w:lsdException w:name="Medium Shading 2" w:uiPriority="64"/>
-    <w:lsdException w:name="Medium List 1" w:uiPriority="65"/>
-    <w:lsdException w:name="Medium List 2" w:uiPriority="66"/>
-    <w:lsdException w:name="Medium Grid 1" w:uiPriority="67"/>
-    <w:lsdException w:name="Medium Grid 2" w:uiPriority="68"/>
-    <w:lsdException w:name="Medium Grid 3" w:uiPriority="69"/>
-    <w:lsdException w:name="Dark List" w:uiPriority="70"/>
-    <w:lsdException w:name="Colorful Shading" w:uiPriority="71"/>
-    <w:lsdException w:name="Colorful List" w:uiPriority="72"/>
-    <w:lsdException w:name="Colorful Grid" w:uiPriority="73"/>
-    <w:lsdException w:name="Light Shading Accent 1" w:uiPriority="60"/>
-    <w:lsdException w:name="Light List Accent 1" w:uiPriority="61"/>
-    <w:lsdException w:name="Light Grid Accent 1" w:uiPriority="62"/>
-    <w:lsdException w:name="Medium Shading 1 Accent 1" w:uiPriority="63"/>
-    <w:lsdException w:name="Medium Shading 2 Accent 1" w:uiPriority="64"/>
-    <w:lsdException w:name="Medium List 1 Accent 1" w:uiPriority="65"/>
-    <w:lsdException w:name="Revision" w:semiHidden="1"/>
-    <w:lsdException w:name="List Paragraph" w:uiPriority="34" w:qFormat="1"/>
-    <w:lsdException w:name="Quote" w:uiPriority="29" w:qFormat="1"/>
-    <w:lsdException w:name="Intense Quote" w:uiPriority="30" w:qFormat="1"/>
-    <w:lsdException w:name="Medium List 2 Accent 1" w:uiPriority="66"/>
-    <w:lsdException w:name="Medium Grid 1 Accent 1" w:uiPriority="67"/>
-    <w:lsdException w:name="Medium Grid 2 Accent 1" w:uiPriority="68"/>
-    <w:lsdException w:name="Medium Grid 3 Accent 1" w:uiPriority="69"/>
-    <w:lsdException w:name="Dark List Accent 1" w:uiPriority="70"/>
-    <w:lsdException w:name="Colorful Shading Accent 1" w:uiPriority="71"/>
-    <w:lsdException w:name="Colorful List Accent 1" w:uiPriority="72"/>
-    <w:lsdException w:name="Colorful Grid Accent 1" w:uiPriority="73"/>
-    <w:lsdException w:name="Light Shading Accent 2" w:uiPriority="60"/>
-    <w:lsdException w:name="Light List Accent 2" w:uiPriority="61"/>
-    <w:lsdException w:name="Light Grid Accent 2" w:uiPriority="62"/>
-    <w:lsdException w:name="Medium Shading 1 Accent 2" w:uiPriority="63"/>
-    <w:lsdException w:name="Medium Shading 2 Accent 2" w:uiPriority="64"/>
-    <w:lsdException w:name="Medium List 1 Accent 2" w:uiPriority="65"/>
-    <w:lsdException w:name="Medium List 2 Accent 2" w:uiPriority="66"/>
-    <w:lsdException w:name="Medium Grid 1 Accent 2" w:uiPriority="67"/>
-    <w:lsdException w:name="Medium Grid 2 Accent 2" w:uiPriority="68"/>
-    <w:lsdException w:name="Medium Grid 3 Accent 2" w:uiPriority="69"/>
-    <w:lsdException w:name="Dark List Accent 2" w:uiPriority="70"/>
-    <w:lsdException w:name="Colorful Shading Accent 2" w:uiPriority="71"/>
-    <w:lsdException w:name="Colorful List Accent 2" w:uiPriority="72"/>
-    <w:lsdException w:name="Colorful Grid Accent 2" w:uiPriority="73"/>
-    <w:lsdException w:name="Light Shading Accent 3" w:uiPriority="60"/>
-    <w:lsdException w:name="Light List Accent 3" w:uiPriority="61"/>
-    <w:lsdException w:name="Light Grid Accent 3" w:uiPriority="62"/>
-    <w:lsdException w:name="Medium Shading 1 Accent 3" w:uiPriority="63"/>
-    <w:lsdException w:name="Medium Shading 2 Accent 3" w:uiPriority="64"/>
-    <w:lsdException w:name="Medium List 1 Accent 3" w:uiPriority="65"/>
-    <w:lsdException w:name="Medium List 2 Accent 3" w:uiPriority="66"/>
-    <w:lsdException w:name="Medium Grid 1 Accent 3" w:uiPriority="67"/>
-    <w:lsdException w:name="Medium Grid 2 Accent 3" w:uiPriority="68"/>
-    <w:lsdException w:name="Medium Grid 3 Accent 3" w:uiPriority="69"/>
-    <w:lsdException w:name="Dark List Accent 3" w:uiPriority="70"/>
-    <w:lsdException w:name="Colorful Shading Accent 3" w:uiPriority="71"/>
-    <w:lsdException w:name="Colorful List Accent 3" w:uiPriority="72"/>
-    <w:lsdException w:name="Colorful Grid Accent 3" w:uiPriority="73"/>
-    <w:lsdException w:name="Light Shading Accent 4" w:uiPriority="60"/>
-    <w:lsdException w:name="Light List Accent 4" w:uiPriority="61"/>
-    <w:lsdException w:name="Light Grid Accent 4" w:uiPriority="62"/>
-    <w:lsdException w:name="Medium Shading 1 Accent 4" w:uiPriority="63"/>
-    <w:lsdException w:name="Medium Shading 2 Accent 4" w:uiPriority="64"/>
-    <w:lsdException w:name="Medium List 1 Accent 4" w:uiPriority="65"/>
-    <w:lsdException w:name="Medium List 2 Accent 4" w:uiPriority="66"/>
-    <w:lsdException w:name="Medium Grid 1 Accent 4" w:uiPriority="67"/>
-    <w:lsdException w:name="Medium Grid 2 Accent 4" w:uiPriority="68"/>
-    <w:lsdException w:name="Medium Grid 3 Accent 4" w:uiPriority="69"/>
-    <w:lsdException w:name="Dark List Accent 4" w:uiPriority="70"/>
-    <w:lsdException w:name="Colorful Shading Accent 4" w:uiPriority="71"/>
-    <w:lsdException w:name="Colorful List Accent 4" w:uiPriority="72"/>
-    <w:lsdException w:name="Colorful Grid Accent 4" w:uiPriority="73"/>
-    <w:lsdException w:name="Light Shading Accent 5" w:uiPriority="60"/>
-    <w:lsdException w:name="Light List Accent 5" w:uiPriority="61"/>
-    <w:lsdException w:name="Light Grid Accent 5" w:uiPriority="62"/>
-    <w:lsdException w:name="Medium Shading 1 Accent 5" w:uiPriority="63"/>
-    <w:lsdException w:name="Medium Shading 2 Accent 5" w:uiPriority="64"/>
-    <w:lsdException w:name="Medium List 1 Accent 5" w:uiPriority="65"/>
-    <w:lsdException w:name="Medium List 2 Accent 5" w:uiPriority="66"/>
-    <w:lsdException w:name="Medium Grid 1 Accent 5" w:uiPriority="67"/>
-    <w:lsdException w:name="Medium Grid 2 Accent 5" w:uiPriority="68"/>
-    <w:lsdException w:name="Medium Grid 3 Accent 5" w:uiPriority="69"/>
-    <w:lsdException w:name="Dark List Accent 5" w:uiPriority="70"/>
-    <w:lsdException w:name="Colorful Shading Accent 5" w:uiPriority="71"/>
-    <w:lsdException w:name="Colorful List Accent 5" w:uiPriority="72"/>
-    <w:lsdException w:name="Colorful Grid Accent 5" w:uiPriority="73"/>
-    <w:lsdException w:name="Light Shading Accent 6" w:uiPriority="60"/>
-    <w:lsdException w:name="Light List Accent 6" w:uiPriority="61"/>
-    <w:lsdException w:name="Light Grid Accent 6" w:uiPriority="62"/>
-    <w:lsdException w:name="Medium Shading 1 Accent 6" w:uiPriority="63"/>
-    <w:lsdException w:name="Medium Shading 2 Accent 6" w:uiPriority="64"/>
-    <w:lsdException w:name="Medium List 1 Accent 6" w:uiPriority="65"/>
-    <w:lsdException w:name="Medium List 2 Accent 6" w:uiPriority="66"/>
-    <w:lsdException w:name="Medium Grid 1 Accent 6" w:uiPriority="67"/>
-    <w:lsdException w:name="Medium Grid 2 Accent 6" w:uiPriority="68"/>
-    <w:lsdException w:name="Medium Grid 3 Accent 6" w:uiPriority="69"/>
-    <w:lsdException w:name="Dark List Accent 6" w:uiPriority="70"/>
-    <w:lsdException w:name="Colorful Shading Accent 6" w:uiPriority="71"/>
-    <w:lsdException w:name="Colorful List Accent 6" w:uiPriority="72"/>
-    <w:lsdException w:name="Colorful Grid Accent 6" w:uiPriority="73"/>
-    <w:lsdException w:name="Subtle Emphasis" w:uiPriority="19" w:qFormat="1"/>
-    <w:lsdException w:name="Intense Emphasis" w:uiPriority="21" w:qFormat="1"/>
-    <w:lsdException w:name="Subtle Reference" w:uiPriority="31" w:qFormat="1"/>
-    <w:lsdException w:name="Intense Reference" w:uiPriority="32" w:qFormat="1"/>
-    <w:lsdException w:name="Book Title" w:uiPriority="33" w:qFormat="1"/>
-    <w:lsdException w:name="Bibliography" w:semiHidden="1" w:uiPriority="37" w:unhideWhenUsed="1"/>
-    <w:lsdException w:name="TOC Heading" w:semiHidden="1" w:uiPriority="39" w:unhideWhenUsed="1" w:qFormat="1"/>
-    <w:lsdException w:name="Plain Table 1" w:uiPriority="41"/>
-    <w:lsdException w:name="Plain Table 2" w:uiPriority="42"/>
-    <w:lsdException w:name="Plain Table 3" w:uiPriority="43"/>
-    <w:lsdException w:name="Plain Table 4" w:uiPriority="44"/>
-    <w:lsdException w:name="Plain Table 5" w:uiPriority="45"/>
-    <w:lsdException w:name="Grid Table Light" w:uiPriority="40"/>
-    <w:lsdException w:name="Grid Table 1 Light" w:uiPriority="46"/>
-    <w:lsdException w:name="Grid Table 2" w:uiPriority="47"/>
-    <w:lsdException w:name="Grid Table 3" w:uiPriority="48"/>
-    <w:lsdException w:name="Grid Table 4" w:uiPriority="49"/>
-    <w:lsdException w:name="Grid Table 5 Dark" w:uiPriority="50"/>
-    <w:lsdException w:name="Grid Table 6 Colorful" w:uiPriority="51"/>
-    <w:lsdException w:name="Grid Table 7 Colorful" w:uiPriority="52"/>
-    <w:lsdException w:name="Grid Table 1 Light Accent 1" w:uiPriority="46"/>
-    <w:lsdException w:name="Grid Table 2 Accent 1" w:uiPriority="47"/>
-    <w:lsdException w:name="Grid Table 3 Accent 1" w:uiPriority="48"/>
-    <w:lsdException w:name="Grid Table 4 Accent 1" w:uiPriority="49"/>
-    <w:lsdException w:name="Grid Table 5 Dark Accent 1" w:uiPriority="50"/>
-    <w:lsdException w:name="Grid Table 6 Colorful Accent 1" w:uiPriority="51"/>
-    <w:lsdException w:name="Grid Table 7 Colorful Accent 1" w:uiPriority="52"/>
-    <w:lsdException w:name="Grid Table 1 Light Accent 2" w:uiPriority="46"/>
-    <w:lsdException w:name="Grid Table 2 Accent 2" w:uiPriority="47"/>
-    <w:lsdException w:name="Grid Table 3 Accent 2" w:uiPriority="48"/>
-    <w:lsdException w:name="Grid Table 4 Accent 2" w:uiPriority="49"/>
-    <w:lsdException w:name="Grid Table 5 Dark Accent 2" w:uiPriority="50"/>
-    <w:lsdException w:name="Grid Table 6 Colorful Accent 2" w:uiPriority="51"/>
-    <w:lsdException w:name="Grid Table 7 Colorful Accent 2" w:uiPriority="52"/>
-    <w:lsdException w:name="Grid Table 1 Light Accent 3" w:uiPriority="46"/>
-    <w:lsdException w:name="Grid Table 2 Accent 3" w:uiPriority="47"/>
-    <w:lsdException w:name="Grid Table 3 Accent 3" w:uiPriority="48"/>
-    <w:lsdException w:name="Grid Table 4 Accent 3" w:uiPriority="49"/>
-    <w:lsdException w:name="Grid Table 5 Dark Accent 3" w:uiPriority="50"/>
-    <w:lsdException w:name="Grid Table 6 Colorful Accent 3" w:uiPriority="51"/>
-    <w:lsdException w:name="Grid Table 7 Colorful Accent 3" w:uiPriority="52"/>
-    <w:lsdException w:name="Grid Table 1 Light Accent 4" w:uiPriority="46"/>
-    <w:lsdException w:name="Grid Table 2 Accent 4" w:uiPriority="47"/>
-    <w:lsdException w:name="Grid Table 3 Accent 4" w:uiPriority="48"/>
-    <w:lsdException w:name="Grid Table 4 Accent 4" w:uiPriority="49"/>
-    <w:lsdException w:name="Grid Table 5 Dark Accent 4" w:uiPriority="50"/>
-    <w:lsdException w:name="Grid Table 6 Colorful Accent 4" w:uiPriority="51"/>
-    <w:lsdException w:name="Grid Table 7 Colorful Accent 4" w:uiPriority="52"/>
-    <w:lsdException w:name="Grid Table 1 Light Accent 5" w:uiPriority="46"/>
-    <w:lsdException w:name="Grid Table 2 Accent 5" w:uiPriority="47"/>
-    <w:lsdException w:name="Grid Table 3 Accent 5" w:uiPriority="48"/>
-    <w:lsdException w:name="Grid Table 4 Accent 5" w:uiPriority="49"/>
-    <w:lsdException w:name="Grid Table 5 Dark Accent 5" w:uiPriority="50"/>
-    <w:lsdException w:name="Grid Table 6 Colorful Accent 5" w:uiPriority="51"/>
-    <w:lsdException w:name="Grid Table 7 Colorful Accent 5" w:uiPriority="52"/>
-    <w:lsdException w:name="Grid Table 1 Light Accent 6" w:uiPriority="46"/>
-    <w:lsdException w:name="Grid Table 2 Accent 6" w:uiPriority="47"/>
-    <w:lsdException w:name="Grid Table 3 Accent 6" w:uiPriority="48"/>
-    <w:lsdException w:name="Grid Table 4 Accent 6" w:uiPriority="49"/>
-    <w:lsdException w:name="Grid Table 5 Dark Accent 6" w:uiPriority="50"/>
-    <w:lsdException w:name="Grid Table 6 Colorful Accent 6" w:uiPriority="51"/>
-    <w:lsdException w:name="Grid Table 7 Colorful Accent 6" w:uiPriority="52"/>
-    <w:lsdException w:name="List Table 1 Light" w:uiPriority="46"/>
-    <w:lsdException w:name="List Table 2" w:uiPriority="47"/>
-    <w:lsdException w:name="List Table 3" w:uiPriority="48"/>
-    <w:lsdException w:name="List Table 4" w:uiPriority="49"/>
-    <w:lsdException w:name="List Table 5 Dark" w:uiPriority="50"/>
-    <w:lsdException w:name="List Table 6 Colorful" w:uiPriority="51"/>
-    <w:lsdException w:name="List Table 7 Colorful" w:uiPriority="52"/>
-    <w:lsdException w:name="List Table 1 Light Accent 1" w:uiPriority="46"/>
-    <w:lsdException w:name="List Table 2 Accent 1" w:uiPriority="47"/>
-    <w:lsdException w:name="List Table 3 Accent 1" w:uiPriority="48"/>
-    <w:lsdException w:name="List Table 4 Accent 1" w:uiPriority="49"/>
-    <w:lsdException w:name="List Table 5 Dark Accent 1" w:uiPriority="50"/>
-    <w:lsdException w:name="List Table 6 Colorful Accent 1" w:uiPriority="51"/>
-    <w:lsdException w:name="List Table 7 Colorful Accent 1" w:uiPriority="52"/>
-    <w:lsdException w:name="List Table 1 Light Accent 2" w:uiPriority="46"/>
-    <w:lsdException w:name="List Table 2 Accent 2" w:uiPriority="47"/>
-    <w:lsdException w:name="List Table 3 Accent 2" w:uiPriority="48"/>
-    <w:lsdException w:name="List Table 4 Accent 2" w:uiPriority="49"/>
-    <w:lsdException w:name="List Table 5 Dark Accent 2" w:uiPriority="50"/>
-    <w:lsdException w:name="List Table 6 Colorful Accent 2" w:uiPriority="51"/>
-    <w:lsdException w:name="List Table 7 Colorful Accent 2" w:uiPriority="52"/>
-    <w:lsdException w:name="List Table 1 Light Accent 3" w:uiPriority="46"/>
-    <w:lsdException w:name="List Table 2 Accent 3" w:uiPriority="47"/>
-    <w:lsdException w:name="List Table 3 Accent 3" w:uiPriority="48"/>
-    <w:lsdException w:name="List Table 4 Accent 3" w:uiPriority="49"/>
-    <w:lsdException w:name="List Table 5 Dark Accent 3" w:uiPriority="50"/>
-    <w:lsdException w:name="List Table 6 Colorful Accent 3" w:uiPriority="51"/>
-    <w:lsdException w:name="List Table 7 Colorful Accent 3" w:uiPriority="52"/>
-    <w:lsdException w:name="List Table 1 Light Accent 4" w:uiPriority="46"/>
-    <w:lsdException w:name="List Table 2 Accent 4" w:uiPriority="47"/>
-    <w:lsdException w:name="List Table 3 Accent 4" w:uiPriority="48"/>
-    <w:lsdException w:name="List Table 4 Accent 4" w:uiPriority="49"/>
-    <w:lsdException w:name="List Table 5 Dark Accent 4" w:uiPriority="50"/>
-    <w:lsdException w:name="List Table 6 Colorful Accent 4" w:uiPriority="51"/>
-    <w:lsdException w:name="List Table 7 Colorful Accent 4" w:uiPriority="52"/>
-    <w:lsdException w:name="List Table 1 Light Accent 5" w:uiPriority="46"/>
-    <w:lsdException w:name="List Table 2 Accent 5" w:uiPriority="47"/>
-    <w:lsdException w:name="List Table 3 Accent 5" w:uiPriority="48"/>
-    <w:lsdException w:name="List Table 4 Accent 5" w:uiPriority="49"/>
-    <w:lsdException w:name="List Table 5 Dark Accent 5" w:uiPriority="50"/>
-    <w:lsdException w:name="List Table 6 Colorful Accent 5" w:uiPriority="51"/>
-    <w:lsdException w:name="List Table 7 Colorful Accent 5" w:uiPriority="52"/>
-    <w:lsdException w:name="List Table 1 Light Accent 6" w:uiPriority="46"/>
-    <w:lsdException w:name="List Table 2 Accent 6" w:uiPriority="47"/>
-    <w:lsdException w:name="List Table 3 Accent 6" w:uiPriority="48"/>
-    <w:lsdException w:name="List Table 4 Accent 6" w:uiPriority="49"/>
-    <w:lsdException w:name="List Table 5 Dark Accent 6" w:uiPriority="50"/>
-    <w:lsdException w:name="List Table 6 Colorful Accent 6" w:uiPriority="51"/>
-    <w:lsdException w:name="List Table 7 Colorful Accent 6" w:uiPriority="52"/>
-  </w:latentStyles>
-  <w:style w:type="paragraph" w:default="1" w:styleId="Normal">
-    <w:name w:val="Normal"/>
-    <w:qFormat/>
-  </w:style>
-  <w:style w:type="character" w:default="1" w:styleId="DefaultParagraphFont">
-    <w:name w:val="Default Paragraph Font"/>
-    <w:uiPriority w:val="1"/>
-    <w:semiHidden/>
-    <w:unhideWhenUsed/>
-  </w:style>
-  <w:style w:type="table" w:default="1" w:styleId="TableNormal">
-    <w:name w:val="Normal Table"/>
-    <w:uiPriority w:val="99"/>
-    <w:semiHidden/>
-    <w:unhideWhenUsed/>
-    <w:tblPr>
-      <w:tblInd w:w="0" w:type="dxa"/>
-      <w:tblCellMar>
-        <w:top w:w="0" w:type="dxa"/>
-        <w:left w:w="108" w:type="dxa"/>
-        <w:bottom w:w="0" w:type="dxa"/>
-        <w:right w:w="108" w:type="dxa"/>
-      </w:tblCellMar>
-    </w:tblPr>
-  </w:style>
-  <w:style w:type="numbering" w:default="1" w:styleId="NoList">
-    <w:name w:val="No List"/>
-    <w:uiPriority w:val="99"/>
-    <w:semiHidden/>
-    <w:unhideWhenUsed/>
-  </w:style>
-  <w:style w:type="character" w:styleId="PlaceholderText">
-    <w:name w:val="Placeholder Text"/>
-    <w:basedOn w:val="DefaultParagraphFont"/>
-    <w:uiPriority w:val="99"/>
-    <w:semiHidden/>
-    <w:rsid w:val="00AA266C"/>
-    <w:rPr>
-      <w:color w:val="808080"/>
-    </w:rPr>
-  </w:style>
-</w:styles>
-</file>
-
-<file path=word/glossary/webSettings.xml><?xml version="1.0" encoding="utf-8"?>
-<w:webSettings xmlns:mc="http://schemas.openxmlformats.org/markup-compatibility/2006" xmlns:r="http://schemas.openxmlformats.org/officeDocument/2006/relationships" xmlns:w="http://schemas.openxmlformats.org/wordprocessingml/2006/main" xmlns:w14="http://schemas.microsoft.com/office/word/2010/wordml" xmlns:w15="http://schemas.microsoft.com/office/word/2012/wordml" mc:Ignorable="w14 w15">
-  <w:optimizeForBrowser/>
-  <w:allowPNG/>
-</w:webSettings>
 </file>
 
 <file path=word/theme/theme1.xml><?xml version="1.0" encoding="utf-8"?>
@@ -10212,7 +9671,7 @@
 </file>
 
 <file path=customXml/itemProps1.xml><?xml version="1.0" encoding="utf-8"?>
-<ds:datastoreItem xmlns:ds="http://schemas.openxmlformats.org/officeDocument/2006/customXml" ds:itemID="{4F026010-A081-44B9-BE73-8AB7285C5464}">
+<ds:datastoreItem xmlns:ds="http://schemas.openxmlformats.org/officeDocument/2006/customXml" ds:itemID="{8723EE35-7518-4325-84AD-48152C2E6E27}">
   <ds:schemaRefs>
     <ds:schemaRef ds:uri="http://schemas.openxmlformats.org/officeDocument/2006/bibliography"/>
   </ds:schemaRefs>

</xml_diff>